<commit_message>
Updated with Final Presentations
</commit_message>
<xml_diff>
--- a/docs/MESA Notebook Part 1.docx
+++ b/docs/MESA Notebook Part 1.docx
@@ -3,194 +3,29 @@
 <w:document xmlns:wpc="http://schemas.microsoft.com/office/word/2010/wordprocessingCanvas" xmlns:cx="http://schemas.microsoft.com/office/drawing/2014/chartex" xmlns:cx1="http://schemas.microsoft.com/office/drawing/2015/9/8/chartex" xmlns:cx2="http://schemas.microsoft.com/office/drawing/2015/10/21/chartex" xmlns:cx3="http://schemas.microsoft.com/office/drawing/2016/5/9/chartex" xmlns:cx4="http://schemas.microsoft.com/office/drawing/2016/5/10/chartex" xmlns:cx5="http://schemas.microsoft.com/office/drawing/2016/5/11/chartex" xmlns:cx6="http://schemas.microsoft.com/office/drawing/2016/5/12/chartex" xmlns:cx7="http://schemas.microsoft.com/office/drawing/2016/5/13/chartex" xmlns:cx8="http://schemas.microsoft.com/office/drawing/2016/5/14/chartex" xmlns:mc="http://schemas.openxmlformats.org/markup-compatibility/2006" xmlns:aink="http://schemas.microsoft.com/office/drawing/2016/ink" xmlns:am3d="http://schemas.microsoft.com/office/drawing/2017/model3d" xmlns:o="urn:schemas-microsoft-com:office:office" xmlns:r="http://schemas.openxmlformats.org/officeDocument/2006/relationships" xmlns:m="http://schemas.openxmlformats.org/officeDocument/2006/math" xmlns:v="urn:schemas-microsoft-com:vml" xmlns:wp14="http://schemas.microsoft.com/office/word/2010/wordprocessingDrawing" xmlns:wp="http://schemas.openxmlformats.org/drawingml/2006/wordprocessingDrawing" xmlns:w10="urn:schemas-microsoft-com:office:word" xmlns:w="http://schemas.openxmlformats.org/wordprocessingml/2006/main" xmlns:w14="http://schemas.microsoft.com/office/word/2010/wordml" xmlns:w15="http://schemas.microsoft.com/office/word/2012/wordml" xmlns:w16cid="http://schemas.microsoft.com/office/word/2016/wordml/cid" xmlns:w16se="http://schemas.microsoft.com/office/word/2015/wordml/symex" xmlns:wpg="http://schemas.microsoft.com/office/word/2010/wordprocessingGroup" xmlns:wpi="http://schemas.microsoft.com/office/word/2010/wordprocessingInk" xmlns:wne="http://schemas.microsoft.com/office/word/2006/wordml" xmlns:wps="http://schemas.microsoft.com/office/word/2010/wordprocessingShape" mc:Ignorable="w14 w15 w16se w16cid wp14">
   <w:body>
     <w:p>
-      <w:bookmarkStart w:id="0" w:name="_GoBack"/>
-      <w:bookmarkEnd w:id="0"/>
-      <w:r>
-        <w:t xml:space="preserve">First Page: </w:t>
-      </w:r>
-    </w:p>
-    <w:p/>
-    <w:p/>
-    <w:p>
-      <w:r>
-        <w:t>Team Member Names:</w:t>
-      </w:r>
-    </w:p>
-    <w:p/>
-    <w:p>
-      <w:proofErr w:type="spellStart"/>
-      <w:r>
-        <w:t>Srinidhi</w:t>
-      </w:r>
-      <w:proofErr w:type="spellEnd"/>
-      <w:r>
-        <w:t xml:space="preserve"> </w:t>
-      </w:r>
-      <w:proofErr w:type="spellStart"/>
-      <w:r>
-        <w:t>Akella</w:t>
-      </w:r>
-      <w:proofErr w:type="spellEnd"/>
-      <w:r>
-        <w:t xml:space="preserve"> </w:t>
-      </w:r>
-    </w:p>
-    <w:p/>
-    <w:p>
-      <w:r>
-        <w:t xml:space="preserve">Harini </w:t>
-      </w:r>
-      <w:proofErr w:type="spellStart"/>
-      <w:r>
-        <w:t>Devireddy</w:t>
-      </w:r>
-      <w:proofErr w:type="spellEnd"/>
-    </w:p>
-    <w:p/>
-    <w:p>
-      <w:proofErr w:type="spellStart"/>
-      <w:r>
-        <w:t>Venya</w:t>
-      </w:r>
-      <w:proofErr w:type="spellEnd"/>
-      <w:r>
-        <w:t xml:space="preserve"> Karri</w:t>
-      </w:r>
-    </w:p>
-    <w:p/>
-    <w:p>
-      <w:proofErr w:type="spellStart"/>
-      <w:r>
-        <w:t>Pragna</w:t>
-      </w:r>
-      <w:proofErr w:type="spellEnd"/>
-      <w:r>
-        <w:t xml:space="preserve"> </w:t>
-      </w:r>
-      <w:proofErr w:type="spellStart"/>
-      <w:r>
-        <w:t>Yalamanchili</w:t>
-      </w:r>
-      <w:proofErr w:type="spellEnd"/>
-      <w:r>
-        <w:t xml:space="preserve"> </w:t>
-      </w:r>
-    </w:p>
-    <w:p>
-      <w:r>
-        <w:t>Team name:</w:t>
-      </w:r>
-    </w:p>
-    <w:p/>
-    <w:p>
-      <w:r>
-        <w:t>Grade: Middle School (6th grade)</w:t>
-      </w:r>
-    </w:p>
-    <w:p/>
-    <w:p/>
-    <w:p>
-      <w:r>
-        <w:t xml:space="preserve">School: Patapsco Middle School </w:t>
-      </w:r>
-    </w:p>
-    <w:p/>
-    <w:p/>
-    <w:p>
-      <w:r>
-        <w:t xml:space="preserve">MESA Center: Howard County, Maryland </w:t>
-      </w:r>
-    </w:p>
-    <w:p>
-      <w:r>
-        <w:t xml:space="preserve">School Mesa coordinator </w:t>
-      </w:r>
-    </w:p>
-    <w:p/>
-    <w:p/>
-    <w:p/>
-    <w:p>
-      <w:r>
-        <w:t>Page 2:</w:t>
-      </w:r>
-    </w:p>
-    <w:p/>
-    <w:p>
-      <w:pPr>
-        <w:numPr>
-          <w:ilvl w:val="0"/>
-          <w:numId w:val="2"/>
-        </w:numPr>
-        <w:contextualSpacing/>
-      </w:pPr>
-      <w:r>
-        <w:t>Problem Statement</w:t>
-      </w:r>
-    </w:p>
-    <w:p>
-      <w:pPr>
-        <w:numPr>
-          <w:ilvl w:val="0"/>
-          <w:numId w:val="2"/>
-        </w:numPr>
-        <w:contextualSpacing/>
-      </w:pPr>
-      <w:r>
-        <w:t xml:space="preserve">Inspiration </w:t>
-      </w:r>
-    </w:p>
-    <w:p>
-      <w:pPr>
-        <w:numPr>
-          <w:ilvl w:val="0"/>
-          <w:numId w:val="2"/>
-        </w:numPr>
-        <w:contextualSpacing/>
-      </w:pPr>
-      <w:r>
-        <w:t xml:space="preserve">Expected Challenges </w:t>
-      </w:r>
-    </w:p>
-    <w:p>
-      <w:pPr>
-        <w:numPr>
-          <w:ilvl w:val="0"/>
-          <w:numId w:val="2"/>
-        </w:numPr>
-        <w:contextualSpacing/>
-      </w:pPr>
-      <w:r>
-        <w:t>Criteria</w:t>
-      </w:r>
-    </w:p>
-    <w:p>
-      <w:pPr>
-        <w:numPr>
-          <w:ilvl w:val="0"/>
-          <w:numId w:val="2"/>
-        </w:numPr>
-        <w:contextualSpacing/>
-      </w:pPr>
-      <w:r>
-        <w:t xml:space="preserve">Constraints </w:t>
-      </w:r>
-    </w:p>
-    <w:p/>
-    <w:p>
-      <w:pPr>
+      <w:pPr>
+        <w:jc w:val="center"/>
         <w:rPr>
+          <w:b/>
           <w:u w:val="single"/>
         </w:rPr>
       </w:pPr>
       <w:r>
-        <w:tab/>
-      </w:r>
-      <w:r>
         <w:rPr>
+          <w:b/>
           <w:u w:val="single"/>
         </w:rPr>
+        <w:t>Project Introduction:</w:t>
+      </w:r>
+    </w:p>
+    <w:p/>
+    <w:p>
+      <w:r>
         <w:t>Problem Statement</w:t>
       </w:r>
+      <w:r>
+        <w:t>:</w:t>
+      </w:r>
     </w:p>
     <w:p>
       <w:r>
@@ -201,58 +36,183 @@
       <w:r>
         <w:t xml:space="preserve">          </w:t>
       </w:r>
+      <w:r>
+        <w:t>Every day</w:t>
+      </w:r>
+      <w:r>
+        <w:t xml:space="preserve">, many recyclable items are being thrown into the trash and being sent to landfills. When we were looking at different problems in our community, we found that recyclable items in landfills was one of the </w:t>
+      </w:r>
+      <w:r>
+        <w:t>major</w:t>
+      </w:r>
+      <w:r>
+        <w:t xml:space="preserve"> problems in the 21st century. Recyclable items in landfills is one of the main factors in global warming.</w:t>
+      </w:r>
+      <w:r>
+        <w:t xml:space="preserve"> Even though</w:t>
+      </w:r>
+      <w:r>
+        <w:t xml:space="preserve"> this is a major problem, when we did market research and we found that there were not many devices out there to help solve </w:t>
+      </w:r>
+      <w:r>
+        <w:t>this environmental problem</w:t>
+      </w:r>
+      <w:r>
+        <w:t xml:space="preserve">. </w:t>
+      </w:r>
+    </w:p>
+    <w:p/>
+    <w:p>
+      <w:r>
+        <w:t>We decided our proposed prototype name as R3 (Reduce – Reuse – Recycle)</w:t>
+      </w:r>
+      <w:r>
+        <w:t xml:space="preserve"> to save energy and our environment.</w:t>
+      </w:r>
+    </w:p>
+    <w:p/>
+    <w:p>
+      <w:pPr>
+        <w:ind w:firstLine="720"/>
+      </w:pPr>
+      <w:r>
+        <w:t xml:space="preserve">Our Team TheRoboKnights, feel proud using Arduino technology with a better solution to these kind of real time problems. </w:t>
+      </w:r>
+      <w:r>
+        <w:t xml:space="preserve">We believe it </w:t>
+      </w:r>
+      <w:r>
+        <w:t>is our Social Responsibility to</w:t>
+      </w:r>
+      <w:r>
+        <w:t xml:space="preserve"> help</w:t>
+      </w:r>
+      <w:r>
+        <w:t xml:space="preserve"> save mother </w:t>
+      </w:r>
+      <w:r>
+        <w:t>e</w:t>
+      </w:r>
+      <w:r>
+        <w:t>arth.</w:t>
+      </w:r>
+    </w:p>
+    <w:p>
+      <w:r>
+        <w:tab/>
+        <w:t xml:space="preserve">Using our </w:t>
+      </w:r>
+      <w:r>
+        <w:t>ideas,</w:t>
+      </w:r>
+      <w:r>
+        <w:t xml:space="preserve"> we created a project proposal</w:t>
+      </w:r>
+      <w:r>
+        <w:t xml:space="preserve"> and</w:t>
+      </w:r>
+      <w:r>
+        <w:t xml:space="preserve"> sen</w:t>
+      </w:r>
+      <w:r>
+        <w:t>t</w:t>
+      </w:r>
+      <w:r>
+        <w:t xml:space="preserve"> it</w:t>
+      </w:r>
+      <w:r>
+        <w:t xml:space="preserve"> to our client.</w:t>
+      </w:r>
+      <w:r>
+        <w:t xml:space="preserve"> </w:t>
+      </w:r>
+      <w:r>
+        <w:t xml:space="preserve">Fortunately, our client responded to our project proposal quickly with </w:t>
+      </w:r>
+      <w:r>
+        <w:t>their</w:t>
+      </w:r>
+      <w:r>
+        <w:t xml:space="preserve"> </w:t>
+      </w:r>
+      <w:r>
+        <w:t>requirements</w:t>
+      </w:r>
+      <w:r>
+        <w:t xml:space="preserve"> for us</w:t>
+      </w:r>
+      <w:r>
+        <w:t>.</w:t>
+      </w:r>
+      <w:r>
+        <w:t xml:space="preserve"> </w:t>
+      </w:r>
+    </w:p>
+    <w:p/>
+    <w:p>
+      <w:r>
+        <w:t>Client:</w:t>
+      </w:r>
+    </w:p>
+    <w:p>
+      <w:pPr>
+        <w:ind w:left="720"/>
+      </w:pPr>
       <w:proofErr w:type="spellStart"/>
       <w:r>
-        <w:t>Everyday</w:t>
+        <w:t>Ms</w:t>
       </w:r>
       <w:proofErr w:type="spellEnd"/>
       <w:r>
-        <w:t>, many recyclable items are being thrown into the trash and being sent to landfills. When we were looking at different problems in our community, we found that recyclable items in landfills was one of the biggest problems in the 21st cent</w:t>
-      </w:r>
-      <w:r>
-        <w:t xml:space="preserve">ury. Recyclable items in landfills is one of the main factors in global </w:t>
-      </w:r>
-      <w:proofErr w:type="spellStart"/>
-      <w:proofErr w:type="gramStart"/>
-      <w:r>
-        <w:t>warming.Even</w:t>
-      </w:r>
-      <w:proofErr w:type="spellEnd"/>
-      <w:proofErr w:type="gramEnd"/>
-      <w:r>
-        <w:t xml:space="preserve"> though this is a major problem, when we did market research and we found that there were not many devices out there to help solve it. When we chose to try to tackle this p</w:t>
-      </w:r>
-      <w:r>
-        <w:t xml:space="preserve">roblem, we knew that there would be some challenges. For example, we could have some trouble finding all our desired sensors and components for our project. We might also have some trouble getting our device to do exactly what it is programmed to do since </w:t>
-      </w:r>
-      <w:r>
-        <w:t>we are planning to build a circuit with many components.</w:t>
-      </w:r>
-    </w:p>
-    <w:p>
-      <w:r>
-        <w:lastRenderedPageBreak/>
-        <w:tab/>
-        <w:t xml:space="preserve">Using our ideas we created a project proposal to send to our </w:t>
-      </w:r>
-      <w:proofErr w:type="spellStart"/>
-      <w:proofErr w:type="gramStart"/>
-      <w:r>
-        <w:t>client.Fortunately</w:t>
-      </w:r>
-      <w:proofErr w:type="spellEnd"/>
-      <w:proofErr w:type="gramEnd"/>
-      <w:r>
-        <w:t>, our client (Gemma Evans, Head of recycling coordination in Howard County) responded to our project proposal quickly w</w:t>
-      </w:r>
-      <w:r>
-        <w:t>ith some criteria and constraints for our device.</w:t>
+        <w:t xml:space="preserve"> </w:t>
+      </w:r>
+      <w:r>
+        <w:t>Gemma Evans</w:t>
+      </w:r>
+    </w:p>
+    <w:p>
+      <w:pPr>
+        <w:ind w:left="720"/>
+      </w:pPr>
+      <w:r>
+        <w:t xml:space="preserve">Head of </w:t>
+      </w:r>
+      <w:r>
+        <w:t>R</w:t>
+      </w:r>
+      <w:r>
+        <w:t xml:space="preserve">ecycling </w:t>
+      </w:r>
+      <w:r>
+        <w:t>C</w:t>
+      </w:r>
+      <w:r>
+        <w:t>oordination</w:t>
+      </w:r>
+    </w:p>
+    <w:p>
+      <w:pPr>
+        <w:ind w:left="720"/>
+      </w:pPr>
+      <w:r>
+        <w:t>Howard County</w:t>
+      </w:r>
+    </w:p>
+    <w:p>
+      <w:pPr>
+        <w:ind w:left="720"/>
+      </w:pPr>
+      <w:r>
+        <w:t>Maryland</w:t>
       </w:r>
     </w:p>
     <w:p/>
     <w:p>
       <w:r>
-        <w:t>The criteria our client suggested for us was:</w:t>
+        <w:t>Client Requirements</w:t>
+      </w:r>
+      <w:r>
+        <w:t>:</w:t>
       </w:r>
     </w:p>
     <w:p/>
@@ -277,10 +237,7 @@
         <w:contextualSpacing/>
       </w:pPr>
       <w:r>
-        <w:t>Our device needs to be</w:t>
-      </w:r>
-      <w:r>
-        <w:t xml:space="preserve"> weather proofed to avoid damage</w:t>
+        <w:t>Our device needs to be weather proofed to avoid damage</w:t>
       </w:r>
     </w:p>
     <w:p>
@@ -292,13 +249,34 @@
         <w:contextualSpacing/>
       </w:pPr>
       <w:r>
-        <w:t>As per now the scope of our prototype is only residential usage our client wants us to later enhance your prototype for business and commercial usages as well</w:t>
+        <w:t>As per now the scope of our prototype is only</w:t>
+      </w:r>
+      <w:r>
+        <w:t xml:space="preserve"> for </w:t>
+      </w:r>
+      <w:r>
+        <w:t>residential usage</w:t>
+      </w:r>
+      <w:r>
+        <w:t>.</w:t>
+      </w:r>
+      <w:r>
+        <w:t xml:space="preserve"> </w:t>
+      </w:r>
+      <w:r>
+        <w:t>O</w:t>
+      </w:r>
+      <w:r>
+        <w:t>ur client wants us to later enhance your prototype for business and commercial usages as well</w:t>
       </w:r>
     </w:p>
     <w:p/>
     <w:p>
       <w:r>
-        <w:t>The constraints suggested by our client were:</w:t>
+        <w:t>C</w:t>
+      </w:r>
+      <w:r>
+        <w:t>onstraints:</w:t>
       </w:r>
     </w:p>
     <w:p/>
@@ -311,10 +289,7 @@
         <w:contextualSpacing/>
       </w:pPr>
       <w:r>
-        <w:t xml:space="preserve">The items being </w:t>
-      </w:r>
-      <w:r>
-        <w:t>scanned by the metal detector should not be held more than 8mm away from the metal detector</w:t>
+        <w:t>The items being scanned by the metal detector should not be held more than 8mm away from the metal detector</w:t>
       </w:r>
     </w:p>
     <w:p>
@@ -338,11 +313,111 @@
         <w:contextualSpacing/>
       </w:pPr>
       <w:r>
-        <w:t>The trash inside of the trash can should not be filled over the device that is boxed and attached insid</w:t>
-      </w:r>
-      <w:r>
-        <w:t>e of the trash can</w:t>
-      </w:r>
+        <w:t>The trash inside of the trash can should not be filled over the device that is boxed and attached inside of the trash can</w:t>
+      </w:r>
+    </w:p>
+    <w:p>
+      <w:pPr>
+        <w:ind w:left="360"/>
+        <w:contextualSpacing/>
+      </w:pPr>
+    </w:p>
+    <w:p>
+      <w:pPr>
+        <w:ind w:left="360"/>
+        <w:contextualSpacing/>
+      </w:pPr>
+    </w:p>
+    <w:p>
+      <w:pPr>
+        <w:ind w:left="360"/>
+        <w:contextualSpacing/>
+      </w:pPr>
+      <w:bookmarkStart w:id="0" w:name="_GoBack"/>
+      <w:bookmarkEnd w:id="0"/>
+    </w:p>
+    <w:p>
+      <w:pPr>
+        <w:contextualSpacing/>
+      </w:pPr>
+      <w:r>
+        <w:lastRenderedPageBreak/>
+        <w:t>Expected Challenges</w:t>
+      </w:r>
+      <w:r>
+        <w:t>:</w:t>
+      </w:r>
+    </w:p>
+    <w:p>
+      <w:pPr>
+        <w:ind w:firstLine="720"/>
+      </w:pPr>
+      <w:r>
+        <w:t>W</w:t>
+      </w:r>
+      <w:r>
+        <w:t>e knew that there would be some challenges</w:t>
+      </w:r>
+      <w:r>
+        <w:t xml:space="preserve"> while providing a better solution for this proposed problem statement. </w:t>
+      </w:r>
+    </w:p>
+    <w:p>
+      <w:r>
+        <w:t>For example</w:t>
+      </w:r>
+    </w:p>
+    <w:p>
+      <w:pPr>
+        <w:pStyle w:val="ListParagraph"/>
+        <w:numPr>
+          <w:ilvl w:val="0"/>
+          <w:numId w:val="4"/>
+        </w:numPr>
+      </w:pPr>
+      <w:r>
+        <w:t>W</w:t>
+      </w:r>
+      <w:r>
+        <w:t>e could have some trouble finding all our desired sensors</w:t>
+      </w:r>
+      <w:r>
+        <w:t xml:space="preserve"> to detect all kind of recyclable items.</w:t>
+      </w:r>
+    </w:p>
+    <w:p>
+      <w:pPr>
+        <w:pStyle w:val="ListParagraph"/>
+        <w:numPr>
+          <w:ilvl w:val="0"/>
+          <w:numId w:val="4"/>
+        </w:numPr>
+        <w:ind w:left="360"/>
+      </w:pPr>
+      <w:r>
+        <w:t>We could have some issues while integrating all the modules related code</w:t>
+      </w:r>
+    </w:p>
+    <w:p>
+      <w:pPr>
+        <w:contextualSpacing/>
+      </w:pPr>
+    </w:p>
+    <w:p>
+      <w:pPr>
+        <w:contextualSpacing/>
+      </w:pPr>
+    </w:p>
+    <w:p>
+      <w:pPr>
+        <w:ind w:left="360"/>
+        <w:contextualSpacing/>
+      </w:pPr>
+    </w:p>
+    <w:p>
+      <w:pPr>
+        <w:contextualSpacing/>
+      </w:pPr>
     </w:p>
     <w:sectPr>
       <w:pgSz w:w="12240" w:h="15840"/>
@@ -354,6 +429,56 @@
 </w:document>
 </file>
 
+<file path=word/endnotes.xml><?xml version="1.0" encoding="utf-8"?>
+<w:endnotes xmlns:wpc="http://schemas.microsoft.com/office/word/2010/wordprocessingCanvas" xmlns:cx="http://schemas.microsoft.com/office/drawing/2014/chartex" xmlns:cx1="http://schemas.microsoft.com/office/drawing/2015/9/8/chartex" xmlns:cx2="http://schemas.microsoft.com/office/drawing/2015/10/21/chartex" xmlns:cx3="http://schemas.microsoft.com/office/drawing/2016/5/9/chartex" xmlns:cx4="http://schemas.microsoft.com/office/drawing/2016/5/10/chartex" xmlns:cx5="http://schemas.microsoft.com/office/drawing/2016/5/11/chartex" xmlns:cx6="http://schemas.microsoft.com/office/drawing/2016/5/12/chartex" xmlns:cx7="http://schemas.microsoft.com/office/drawing/2016/5/13/chartex" xmlns:cx8="http://schemas.microsoft.com/office/drawing/2016/5/14/chartex" xmlns:mc="http://schemas.openxmlformats.org/markup-compatibility/2006" xmlns:aink="http://schemas.microsoft.com/office/drawing/2016/ink" xmlns:am3d="http://schemas.microsoft.com/office/drawing/2017/model3d" xmlns:o="urn:schemas-microsoft-com:office:office" xmlns:r="http://schemas.openxmlformats.org/officeDocument/2006/relationships" xmlns:m="http://schemas.openxmlformats.org/officeDocument/2006/math" xmlns:v="urn:schemas-microsoft-com:vml" xmlns:wp14="http://schemas.microsoft.com/office/word/2010/wordprocessingDrawing" xmlns:wp="http://schemas.openxmlformats.org/drawingml/2006/wordprocessingDrawing" xmlns:w10="urn:schemas-microsoft-com:office:word" xmlns:w="http://schemas.openxmlformats.org/wordprocessingml/2006/main" xmlns:w14="http://schemas.microsoft.com/office/word/2010/wordml" xmlns:w15="http://schemas.microsoft.com/office/word/2012/wordml" xmlns:w16cid="http://schemas.microsoft.com/office/word/2016/wordml/cid" xmlns:w16se="http://schemas.microsoft.com/office/word/2015/wordml/symex" xmlns:wpg="http://schemas.microsoft.com/office/word/2010/wordprocessingGroup" xmlns:wpi="http://schemas.microsoft.com/office/word/2010/wordprocessingInk" xmlns:wne="http://schemas.microsoft.com/office/word/2006/wordml" xmlns:wps="http://schemas.microsoft.com/office/word/2010/wordprocessingShape" mc:Ignorable="w14 w15 w16se w16cid wp14">
+  <w:endnote w:type="separator" w:id="-1">
+    <w:p>
+      <w:pPr>
+        <w:spacing w:line="240" w:lineRule="auto"/>
+      </w:pPr>
+      <w:r>
+        <w:separator/>
+      </w:r>
+    </w:p>
+  </w:endnote>
+  <w:endnote w:type="continuationSeparator" w:id="0">
+    <w:p>
+      <w:pPr>
+        <w:spacing w:line="240" w:lineRule="auto"/>
+      </w:pPr>
+      <w:r>
+        <w:continuationSeparator/>
+      </w:r>
+    </w:p>
+  </w:endnote>
+</w:endnotes>
+</file>
+
+<file path=word/footnotes.xml><?xml version="1.0" encoding="utf-8"?>
+<w:footnotes xmlns:wpc="http://schemas.microsoft.com/office/word/2010/wordprocessingCanvas" xmlns:cx="http://schemas.microsoft.com/office/drawing/2014/chartex" xmlns:cx1="http://schemas.microsoft.com/office/drawing/2015/9/8/chartex" xmlns:cx2="http://schemas.microsoft.com/office/drawing/2015/10/21/chartex" xmlns:cx3="http://schemas.microsoft.com/office/drawing/2016/5/9/chartex" xmlns:cx4="http://schemas.microsoft.com/office/drawing/2016/5/10/chartex" xmlns:cx5="http://schemas.microsoft.com/office/drawing/2016/5/11/chartex" xmlns:cx6="http://schemas.microsoft.com/office/drawing/2016/5/12/chartex" xmlns:cx7="http://schemas.microsoft.com/office/drawing/2016/5/13/chartex" xmlns:cx8="http://schemas.microsoft.com/office/drawing/2016/5/14/chartex" xmlns:mc="http://schemas.openxmlformats.org/markup-compatibility/2006" xmlns:aink="http://schemas.microsoft.com/office/drawing/2016/ink" xmlns:am3d="http://schemas.microsoft.com/office/drawing/2017/model3d" xmlns:o="urn:schemas-microsoft-com:office:office" xmlns:r="http://schemas.openxmlformats.org/officeDocument/2006/relationships" xmlns:m="http://schemas.openxmlformats.org/officeDocument/2006/math" xmlns:v="urn:schemas-microsoft-com:vml" xmlns:wp14="http://schemas.microsoft.com/office/word/2010/wordprocessingDrawing" xmlns:wp="http://schemas.openxmlformats.org/drawingml/2006/wordprocessingDrawing" xmlns:w10="urn:schemas-microsoft-com:office:word" xmlns:w="http://schemas.openxmlformats.org/wordprocessingml/2006/main" xmlns:w14="http://schemas.microsoft.com/office/word/2010/wordml" xmlns:w15="http://schemas.microsoft.com/office/word/2012/wordml" xmlns:w16cid="http://schemas.microsoft.com/office/word/2016/wordml/cid" xmlns:w16se="http://schemas.microsoft.com/office/word/2015/wordml/symex" xmlns:wpg="http://schemas.microsoft.com/office/word/2010/wordprocessingGroup" xmlns:wpi="http://schemas.microsoft.com/office/word/2010/wordprocessingInk" xmlns:wne="http://schemas.microsoft.com/office/word/2006/wordml" xmlns:wps="http://schemas.microsoft.com/office/word/2010/wordprocessingShape" mc:Ignorable="w14 w15 w16se w16cid wp14">
+  <w:footnote w:type="separator" w:id="-1">
+    <w:p>
+      <w:pPr>
+        <w:spacing w:line="240" w:lineRule="auto"/>
+      </w:pPr>
+      <w:r>
+        <w:separator/>
+      </w:r>
+    </w:p>
+  </w:footnote>
+  <w:footnote w:type="continuationSeparator" w:id="0">
+    <w:p>
+      <w:pPr>
+        <w:spacing w:line="240" w:lineRule="auto"/>
+      </w:pPr>
+      <w:r>
+        <w:continuationSeparator/>
+      </w:r>
+    </w:p>
+  </w:footnote>
+</w:footnotes>
+</file>
+
 <file path=word/numbering.xml><?xml version="1.0" encoding="utf-8"?>
 <w:numbering xmlns:wpc="http://schemas.microsoft.com/office/word/2010/wordprocessingCanvas" xmlns:cx="http://schemas.microsoft.com/office/drawing/2014/chartex" xmlns:cx1="http://schemas.microsoft.com/office/drawing/2015/9/8/chartex" xmlns:cx2="http://schemas.microsoft.com/office/drawing/2015/10/21/chartex" xmlns:cx3="http://schemas.microsoft.com/office/drawing/2016/5/9/chartex" xmlns:cx4="http://schemas.microsoft.com/office/drawing/2016/5/10/chartex" xmlns:cx5="http://schemas.microsoft.com/office/drawing/2016/5/11/chartex" xmlns:cx6="http://schemas.microsoft.com/office/drawing/2016/5/12/chartex" xmlns:cx7="http://schemas.microsoft.com/office/drawing/2016/5/13/chartex" xmlns:cx8="http://schemas.microsoft.com/office/drawing/2016/5/14/chartex" xmlns:mc="http://schemas.openxmlformats.org/markup-compatibility/2006" xmlns:aink="http://schemas.microsoft.com/office/drawing/2016/ink" xmlns:am3d="http://schemas.microsoft.com/office/drawing/2017/model3d" xmlns:o="urn:schemas-microsoft-com:office:office" xmlns:r="http://schemas.openxmlformats.org/officeDocument/2006/relationships" xmlns:m="http://schemas.openxmlformats.org/officeDocument/2006/math" xmlns:v="urn:schemas-microsoft-com:vml" xmlns:wp14="http://schemas.microsoft.com/office/word/2010/wordprocessingDrawing" xmlns:wp="http://schemas.openxmlformats.org/drawingml/2006/wordprocessingDrawing" xmlns:w10="urn:schemas-microsoft-com:office:word" xmlns:w="http://schemas.openxmlformats.org/wordprocessingml/2006/main" xmlns:w14="http://schemas.microsoft.com/office/word/2010/wordml" xmlns:w15="http://schemas.microsoft.com/office/word/2012/wordml" xmlns:w16cid="http://schemas.microsoft.com/office/word/2016/wordml/cid" xmlns:w16se="http://schemas.microsoft.com/office/word/2015/wordml/symex" xmlns:wpg="http://schemas.microsoft.com/office/word/2010/wordprocessingGroup" xmlns:wpi="http://schemas.microsoft.com/office/word/2010/wordprocessingInk" xmlns:wne="http://schemas.microsoft.com/office/word/2006/wordml" xmlns:wps="http://schemas.microsoft.com/office/word/2010/wordprocessingShape" mc:Ignorable="w14 w15 w16se w16cid wp14">
   <w:abstractNum w:abstractNumId="0" w15:restartNumberingAfterBreak="0">
@@ -583,6 +708,95 @@
     </w:lvl>
   </w:abstractNum>
   <w:abstractNum w:abstractNumId="2" w15:restartNumberingAfterBreak="0">
+    <w:nsid w:val="60933C41"/>
+    <w:multiLevelType w:val="hybridMultilevel"/>
+    <w:tmpl w:val="C2E445C2"/>
+    <w:lvl w:ilvl="0" w:tplc="04090017">
+      <w:start w:val="1"/>
+      <w:numFmt w:val="lowerLetter"/>
+      <w:lvlText w:val="%1)"/>
+      <w:lvlJc w:val="left"/>
+      <w:pPr>
+        <w:ind w:left="720" w:hanging="360"/>
+      </w:pPr>
+      <w:rPr>
+        <w:rFonts w:hint="default"/>
+      </w:rPr>
+    </w:lvl>
+    <w:lvl w:ilvl="1" w:tplc="04090019" w:tentative="1">
+      <w:start w:val="1"/>
+      <w:numFmt w:val="lowerLetter"/>
+      <w:lvlText w:val="%2."/>
+      <w:lvlJc w:val="left"/>
+      <w:pPr>
+        <w:ind w:left="1440" w:hanging="360"/>
+      </w:pPr>
+    </w:lvl>
+    <w:lvl w:ilvl="2" w:tplc="0409001B" w:tentative="1">
+      <w:start w:val="1"/>
+      <w:numFmt w:val="lowerRoman"/>
+      <w:lvlText w:val="%3."/>
+      <w:lvlJc w:val="right"/>
+      <w:pPr>
+        <w:ind w:left="2160" w:hanging="180"/>
+      </w:pPr>
+    </w:lvl>
+    <w:lvl w:ilvl="3" w:tplc="0409000F" w:tentative="1">
+      <w:start w:val="1"/>
+      <w:numFmt w:val="decimal"/>
+      <w:lvlText w:val="%4."/>
+      <w:lvlJc w:val="left"/>
+      <w:pPr>
+        <w:ind w:left="2880" w:hanging="360"/>
+      </w:pPr>
+    </w:lvl>
+    <w:lvl w:ilvl="4" w:tplc="04090019" w:tentative="1">
+      <w:start w:val="1"/>
+      <w:numFmt w:val="lowerLetter"/>
+      <w:lvlText w:val="%5."/>
+      <w:lvlJc w:val="left"/>
+      <w:pPr>
+        <w:ind w:left="3600" w:hanging="360"/>
+      </w:pPr>
+    </w:lvl>
+    <w:lvl w:ilvl="5" w:tplc="0409001B" w:tentative="1">
+      <w:start w:val="1"/>
+      <w:numFmt w:val="lowerRoman"/>
+      <w:lvlText w:val="%6."/>
+      <w:lvlJc w:val="right"/>
+      <w:pPr>
+        <w:ind w:left="4320" w:hanging="180"/>
+      </w:pPr>
+    </w:lvl>
+    <w:lvl w:ilvl="6" w:tplc="0409000F" w:tentative="1">
+      <w:start w:val="1"/>
+      <w:numFmt w:val="decimal"/>
+      <w:lvlText w:val="%7."/>
+      <w:lvlJc w:val="left"/>
+      <w:pPr>
+        <w:ind w:left="5040" w:hanging="360"/>
+      </w:pPr>
+    </w:lvl>
+    <w:lvl w:ilvl="7" w:tplc="04090019" w:tentative="1">
+      <w:start w:val="1"/>
+      <w:numFmt w:val="lowerLetter"/>
+      <w:lvlText w:val="%8."/>
+      <w:lvlJc w:val="left"/>
+      <w:pPr>
+        <w:ind w:left="5760" w:hanging="360"/>
+      </w:pPr>
+    </w:lvl>
+    <w:lvl w:ilvl="8" w:tplc="0409001B" w:tentative="1">
+      <w:start w:val="1"/>
+      <w:numFmt w:val="lowerRoman"/>
+      <w:lvlText w:val="%9."/>
+      <w:lvlJc w:val="right"/>
+      <w:pPr>
+        <w:ind w:left="6480" w:hanging="180"/>
+      </w:pPr>
+    </w:lvl>
+  </w:abstractNum>
+  <w:abstractNum w:abstractNumId="3" w15:restartNumberingAfterBreak="0">
     <w:nsid w:val="73E02908"/>
     <w:multiLevelType w:val="multilevel"/>
     <w:tmpl w:val="B734C4EC"/>
@@ -696,13 +910,16 @@
     </w:lvl>
   </w:abstractNum>
   <w:num w:numId="1">
-    <w:abstractNumId w:val="2"/>
+    <w:abstractNumId w:val="3"/>
   </w:num>
   <w:num w:numId="2">
     <w:abstractNumId w:val="0"/>
   </w:num>
   <w:num w:numId="3">
     <w:abstractNumId w:val="1"/>
+  </w:num>
+  <w:num w:numId="4">
+    <w:abstractNumId w:val="2"/>
   </w:num>
 </w:numbering>
 </file>
@@ -1251,6 +1468,61 @@
       <w:szCs w:val="30"/>
     </w:rPr>
   </w:style>
+  <w:style w:type="paragraph" w:styleId="ListParagraph">
+    <w:name w:val="List Paragraph"/>
+    <w:basedOn w:val="Normal"/>
+    <w:uiPriority w:val="34"/>
+    <w:qFormat/>
+    <w:rsid w:val="00FE40C5"/>
+    <w:pPr>
+      <w:ind w:left="720"/>
+      <w:contextualSpacing/>
+    </w:pPr>
+  </w:style>
+  <w:style w:type="paragraph" w:styleId="Header">
+    <w:name w:val="header"/>
+    <w:basedOn w:val="Normal"/>
+    <w:link w:val="HeaderChar"/>
+    <w:uiPriority w:val="99"/>
+    <w:unhideWhenUsed/>
+    <w:rsid w:val="000078A4"/>
+    <w:pPr>
+      <w:tabs>
+        <w:tab w:val="center" w:pos="4680"/>
+        <w:tab w:val="right" w:pos="9360"/>
+      </w:tabs>
+      <w:spacing w:line="240" w:lineRule="auto"/>
+    </w:pPr>
+  </w:style>
+  <w:style w:type="character" w:customStyle="1" w:styleId="HeaderChar">
+    <w:name w:val="Header Char"/>
+    <w:basedOn w:val="DefaultParagraphFont"/>
+    <w:link w:val="Header"/>
+    <w:uiPriority w:val="99"/>
+    <w:rsid w:val="000078A4"/>
+  </w:style>
+  <w:style w:type="paragraph" w:styleId="Footer">
+    <w:name w:val="footer"/>
+    <w:basedOn w:val="Normal"/>
+    <w:link w:val="FooterChar"/>
+    <w:uiPriority w:val="99"/>
+    <w:unhideWhenUsed/>
+    <w:rsid w:val="000078A4"/>
+    <w:pPr>
+      <w:tabs>
+        <w:tab w:val="center" w:pos="4680"/>
+        <w:tab w:val="right" w:pos="9360"/>
+      </w:tabs>
+      <w:spacing w:line="240" w:lineRule="auto"/>
+    </w:pPr>
+  </w:style>
+  <w:style w:type="character" w:customStyle="1" w:styleId="FooterChar">
+    <w:name w:val="Footer Char"/>
+    <w:basedOn w:val="DefaultParagraphFont"/>
+    <w:link w:val="Footer"/>
+    <w:uiPriority w:val="99"/>
+    <w:rsid w:val="000078A4"/>
+  </w:style>
 </w:styles>
 </file>
 

</xml_diff>